<commit_message>
update remove weird extra doc file
</commit_message>
<xml_diff>
--- a/Documents/Papers/V2_AutomatisatiePlatform-GerritVanMol.docx
+++ b/Documents/Papers/V2_AutomatisatiePlatform-GerritVanMol.docx
@@ -6257,7 +6257,6 @@
         </w:rPr>
       </w:pPr>
       <w:bookmarkStart w:id="4" w:name="_Toc102341138"/>
-      <w:proofErr w:type="spellStart"/>
       <w:r>
         <w:rPr>
           <w:lang w:val="en-US"/>
@@ -6266,7 +6265,6 @@
         <w:t>Afkortingenlijst</w:t>
       </w:r>
       <w:bookmarkEnd w:id="4"/>
-      <w:proofErr w:type="spellEnd"/>
     </w:p>
     <w:p>
       <w:pPr>
@@ -8266,27 +8264,14 @@
                             <w:r>
                               <w:t xml:space="preserve">Figuur </w:t>
                             </w:r>
-                            <w:r>
-                              <w:fldChar w:fldCharType="begin"/>
-                            </w:r>
-                            <w:r>
-                              <w:instrText xml:space="preserve"> SEQ Figuur \* ARABIC </w:instrText>
-                            </w:r>
-                            <w:r>
-                              <w:fldChar w:fldCharType="separate"/>
-                            </w:r>
-                            <w:r>
-                              <w:rPr>
-                                <w:noProof/>
-                              </w:rPr>
-                              <w:t>1</w:t>
-                            </w:r>
-                            <w:r>
-                              <w:rPr>
-                                <w:noProof/>
-                              </w:rPr>
-                              <w:fldChar w:fldCharType="end"/>
-                            </w:r>
+                            <w:fldSimple w:instr=" SEQ Figuur \* ARABIC ">
+                              <w:r>
+                                <w:rPr>
+                                  <w:noProof/>
+                                </w:rPr>
+                                <w:t>1</w:t>
+                              </w:r>
+                            </w:fldSimple>
                             <w:bookmarkEnd w:id="9"/>
                             <w:r>
                               <w:t xml:space="preserve">: Platform </w:t>
@@ -8384,7 +8369,7 @@
         <w:pStyle w:val="Heading2"/>
         <w:ind w:firstLine="708"/>
       </w:pPr>
-      <w:bookmarkStart w:id="15" w:name="_Toc102341143"/>
+      <w:bookmarkStart w:id="12" w:name="_Toc102341143"/>
       <w:r>
         <w:lastRenderedPageBreak/>
         <w:t>1.2</w:t>
@@ -8395,7 +8380,7 @@
       <w:r>
         <w:t>Relatie diagram</w:t>
       </w:r>
-      <w:bookmarkEnd w:id="15"/>
+      <w:bookmarkEnd w:id="12"/>
     </w:p>
     <w:p>
       <w:r>
@@ -8620,41 +8605,28 @@
                                 <w:sz w:val="20"/>
                               </w:rPr>
                             </w:pPr>
-                            <w:bookmarkStart w:id="16" w:name="_Ref99127388"/>
-                            <w:bookmarkStart w:id="17" w:name="_Ref100751814"/>
-                            <w:bookmarkStart w:id="18" w:name="_Ref100751826"/>
-                            <w:bookmarkStart w:id="19" w:name="_Toc102227745"/>
+                            <w:bookmarkStart w:id="13" w:name="_Ref99127388"/>
+                            <w:bookmarkStart w:id="14" w:name="_Ref100751814"/>
+                            <w:bookmarkStart w:id="15" w:name="_Ref100751826"/>
+                            <w:bookmarkStart w:id="16" w:name="_Toc102227745"/>
                             <w:r>
                               <w:t xml:space="preserve">Figuur </w:t>
                             </w:r>
-                            <w:r>
-                              <w:fldChar w:fldCharType="begin"/>
-                            </w:r>
-                            <w:r>
-                              <w:instrText xml:space="preserve"> SEQ Figuur \* ARABIC </w:instrText>
-                            </w:r>
-                            <w:r>
-                              <w:fldChar w:fldCharType="separate"/>
-                            </w:r>
-                            <w:r>
-                              <w:rPr>
-                                <w:noProof/>
-                              </w:rPr>
-                              <w:t>2</w:t>
-                            </w:r>
-                            <w:r>
-                              <w:rPr>
-                                <w:noProof/>
-                              </w:rPr>
-                              <w:fldChar w:fldCharType="end"/>
-                            </w:r>
-                            <w:bookmarkEnd w:id="16"/>
+                            <w:fldSimple w:instr=" SEQ Figuur \* ARABIC ">
+                              <w:r>
+                                <w:rPr>
+                                  <w:noProof/>
+                                </w:rPr>
+                                <w:t>2</w:t>
+                              </w:r>
+                            </w:fldSimple>
+                            <w:bookmarkEnd w:id="13"/>
                             <w:r>
                               <w:t>: Connectie relatie diagram</w:t>
                             </w:r>
-                            <w:bookmarkEnd w:id="17"/>
-                            <w:bookmarkEnd w:id="18"/>
-                            <w:bookmarkEnd w:id="19"/>
+                            <w:bookmarkEnd w:id="14"/>
+                            <w:bookmarkEnd w:id="15"/>
+                            <w:bookmarkEnd w:id="16"/>
                           </w:p>
                         </w:txbxContent>
                       </wps:txbx>
@@ -8736,7 +8708,7 @@
         <w:pStyle w:val="Heading2"/>
         <w:ind w:firstLine="708"/>
       </w:pPr>
-      <w:bookmarkStart w:id="24" w:name="_Toc102341144"/>
+      <w:bookmarkStart w:id="17" w:name="_Toc102341144"/>
       <w:r>
         <w:lastRenderedPageBreak/>
         <w:t xml:space="preserve">1.3 </w:t>
@@ -8744,7 +8716,7 @@
       <w:r>
         <w:t>Netwerk diagram</w:t>
       </w:r>
-      <w:bookmarkEnd w:id="24"/>
+      <w:bookmarkEnd w:id="17"/>
     </w:p>
     <w:p>
       <w:r>
@@ -8887,39 +8859,26 @@
                                 <w:sz w:val="20"/>
                               </w:rPr>
                             </w:pPr>
-                            <w:bookmarkStart w:id="25" w:name="_Ref99127370"/>
-                            <w:bookmarkStart w:id="26" w:name="_Ref100751803"/>
-                            <w:bookmarkStart w:id="27" w:name="_Toc102227746"/>
+                            <w:bookmarkStart w:id="18" w:name="_Ref99127370"/>
+                            <w:bookmarkStart w:id="19" w:name="_Ref100751803"/>
+                            <w:bookmarkStart w:id="20" w:name="_Toc102227746"/>
                             <w:r>
                               <w:t xml:space="preserve">Figuur </w:t>
                             </w:r>
-                            <w:r>
-                              <w:fldChar w:fldCharType="begin"/>
-                            </w:r>
-                            <w:r>
-                              <w:instrText xml:space="preserve"> SEQ Figuur \* ARABIC </w:instrText>
-                            </w:r>
-                            <w:r>
-                              <w:fldChar w:fldCharType="separate"/>
-                            </w:r>
-                            <w:r>
-                              <w:rPr>
-                                <w:noProof/>
-                              </w:rPr>
-                              <w:t>3</w:t>
-                            </w:r>
-                            <w:r>
-                              <w:rPr>
-                                <w:noProof/>
-                              </w:rPr>
-                              <w:fldChar w:fldCharType="end"/>
-                            </w:r>
-                            <w:bookmarkEnd w:id="25"/>
+                            <w:fldSimple w:instr=" SEQ Figuur \* ARABIC ">
+                              <w:r>
+                                <w:rPr>
+                                  <w:noProof/>
+                                </w:rPr>
+                                <w:t>3</w:t>
+                              </w:r>
+                            </w:fldSimple>
+                            <w:bookmarkEnd w:id="18"/>
                             <w:r>
                               <w:t>: Netwerk/hosting diagram</w:t>
                             </w:r>
-                            <w:bookmarkEnd w:id="26"/>
-                            <w:bookmarkEnd w:id="27"/>
+                            <w:bookmarkEnd w:id="19"/>
+                            <w:bookmarkEnd w:id="20"/>
                           </w:p>
                         </w:txbxContent>
                       </wps:txbx>
@@ -9067,7 +9026,7 @@
       <w:pPr>
         <w:pStyle w:val="Heading1"/>
       </w:pPr>
-      <w:bookmarkStart w:id="31" w:name="_Toc102341145"/>
+      <w:bookmarkStart w:id="21" w:name="_Toc102341145"/>
       <w:r>
         <w:lastRenderedPageBreak/>
         <w:t xml:space="preserve">2 </w:t>
@@ -9075,7 +9034,7 @@
       <w:r>
         <w:t>Framework</w:t>
       </w:r>
-      <w:bookmarkEnd w:id="31"/>
+      <w:bookmarkEnd w:id="21"/>
     </w:p>
     <w:p>
       <w:r>
@@ -9206,7 +9165,7 @@
         <w:pStyle w:val="Heading2"/>
         <w:ind w:firstLine="360"/>
       </w:pPr>
-      <w:bookmarkStart w:id="32" w:name="_Toc102341146"/>
+      <w:bookmarkStart w:id="22" w:name="_Toc102341146"/>
       <w:r>
         <w:t>2.</w:t>
       </w:r>
@@ -9216,7 +9175,7 @@
       <w:r>
         <w:t xml:space="preserve"> Django geschiedenis</w:t>
       </w:r>
-      <w:bookmarkEnd w:id="32"/>
+      <w:bookmarkEnd w:id="22"/>
     </w:p>
     <w:p>
       <w:r>
@@ -9309,31 +9268,18 @@
                                 <w:sz w:val="20"/>
                               </w:rPr>
                             </w:pPr>
-                            <w:bookmarkStart w:id="33" w:name="_Toc102227747"/>
+                            <w:bookmarkStart w:id="23" w:name="_Toc102227747"/>
                             <w:r>
                               <w:t xml:space="preserve">Figuur </w:t>
                             </w:r>
-                            <w:r>
-                              <w:fldChar w:fldCharType="begin"/>
-                            </w:r>
-                            <w:r>
-                              <w:instrText xml:space="preserve"> SEQ Figuur \* ARABIC </w:instrText>
-                            </w:r>
-                            <w:r>
-                              <w:fldChar w:fldCharType="separate"/>
-                            </w:r>
-                            <w:r>
-                              <w:rPr>
-                                <w:noProof/>
-                              </w:rPr>
-                              <w:t>4</w:t>
-                            </w:r>
-                            <w:r>
-                              <w:rPr>
-                                <w:noProof/>
-                              </w:rPr>
-                              <w:fldChar w:fldCharType="end"/>
-                            </w:r>
+                            <w:fldSimple w:instr=" SEQ Figuur \* ARABIC ">
+                              <w:r>
+                                <w:rPr>
+                                  <w:noProof/>
+                                </w:rPr>
+                                <w:t>4</w:t>
+                              </w:r>
+                            </w:fldSimple>
                             <w:r>
                               <w:t>: Django tijdlijn</w:t>
                             </w:r>
@@ -9370,7 +9316,7 @@
                                 </w:r>
                               </w:sdtContent>
                             </w:sdt>
-                            <w:bookmarkEnd w:id="33"/>
+                            <w:bookmarkEnd w:id="23"/>
                           </w:p>
                         </w:txbxContent>
                       </wps:txbx>
@@ -10352,19 +10298,8 @@
                 <w:sz w:val="22"/>
                 <w:lang w:val="en-US" w:eastAsia="nl-BE"/>
               </w:rPr>
-              <w:t xml:space="preserve">API stability, decoupled admin, </w:t>
-            </w:r>
-            <w:proofErr w:type="spellStart"/>
-            <w:r>
-              <w:rPr>
-                <w:rFonts w:asciiTheme="minorHAnsi" w:eastAsia="Times New Roman" w:hAnsiTheme="minorHAnsi" w:cstheme="minorHAnsi"/>
-                <w:color w:val="333333"/>
-                <w:sz w:val="22"/>
-                <w:lang w:val="en-US" w:eastAsia="nl-BE"/>
-              </w:rPr>
-              <w:t>unicode</w:t>
-            </w:r>
-            <w:proofErr w:type="spellEnd"/>
+              <w:t>API stability, decoupled admin, unicode</w:t>
+            </w:r>
           </w:p>
         </w:tc>
       </w:tr>
@@ -10606,27 +10541,7 @@
                 <w:sz w:val="22"/>
                 <w:lang w:val="en-US" w:eastAsia="nl-BE"/>
               </w:rPr>
-              <w:t xml:space="preserve">Multiple </w:t>
-            </w:r>
-            <w:proofErr w:type="spellStart"/>
-            <w:r>
-              <w:rPr>
-                <w:rFonts w:asciiTheme="minorHAnsi" w:eastAsia="Times New Roman" w:hAnsiTheme="minorHAnsi" w:cstheme="minorHAnsi"/>
-                <w:color w:val="333333"/>
-                <w:sz w:val="22"/>
-                <w:lang w:val="en-US" w:eastAsia="nl-BE"/>
-              </w:rPr>
-              <w:t>db</w:t>
-            </w:r>
-            <w:proofErr w:type="spellEnd"/>
-            <w:r>
-              <w:rPr>
-                <w:rFonts w:asciiTheme="minorHAnsi" w:eastAsia="Times New Roman" w:hAnsiTheme="minorHAnsi" w:cstheme="minorHAnsi"/>
-                <w:color w:val="333333"/>
-                <w:sz w:val="22"/>
-                <w:lang w:val="en-US" w:eastAsia="nl-BE"/>
-              </w:rPr>
-              <w:t xml:space="preserve"> connections, CSRF, model validation</w:t>
+              <w:t>Multiple db connections, CSRF, model validation</w:t>
             </w:r>
           </w:p>
         </w:tc>
@@ -11102,7 +11017,6 @@
                 <w:lang w:val="en-US" w:eastAsia="nl-BE"/>
               </w:rPr>
             </w:pPr>
-            <w:proofErr w:type="spellStart"/>
             <w:r>
               <w:rPr>
                 <w:rFonts w:asciiTheme="minorHAnsi" w:eastAsia="Times New Roman" w:hAnsiTheme="minorHAnsi" w:cstheme="minorHAnsi"/>
@@ -11110,17 +11024,7 @@
                 <w:sz w:val="22"/>
                 <w:lang w:val="en-US" w:eastAsia="nl-BE"/>
               </w:rPr>
-              <w:t>db</w:t>
-            </w:r>
-            <w:proofErr w:type="spellEnd"/>
-            <w:r>
-              <w:rPr>
-                <w:rFonts w:asciiTheme="minorHAnsi" w:eastAsia="Times New Roman" w:hAnsiTheme="minorHAnsi" w:cstheme="minorHAnsi"/>
-                <w:color w:val="333333"/>
-                <w:sz w:val="22"/>
-                <w:lang w:val="en-US" w:eastAsia="nl-BE"/>
-              </w:rPr>
-              <w:t xml:space="preserve"> transaction management, connection pooling.</w:t>
+              <w:t>db transaction management, connection pooling.</w:t>
             </w:r>
           </w:p>
         </w:tc>
@@ -12569,32 +12473,19 @@
         <w:pStyle w:val="Caption"/>
         <w:framePr w:w="5848" w:hSpace="141" w:wrap="around" w:vAnchor="page" w:hAnchor="page" w:x="1780" w:y="14656"/>
       </w:pPr>
-      <w:bookmarkStart w:id="35" w:name="_Toc100751657"/>
-      <w:bookmarkStart w:id="36" w:name="_Ref100751749"/>
+      <w:bookmarkStart w:id="24" w:name="_Toc100751657"/>
+      <w:bookmarkStart w:id="25" w:name="_Ref100751749"/>
       <w:r>
         <w:t xml:space="preserve">Tabel </w:t>
       </w:r>
-      <w:r>
-        <w:fldChar w:fldCharType="begin"/>
-      </w:r>
-      <w:r>
-        <w:instrText xml:space="preserve"> SEQ Tabel \* ARABIC </w:instrText>
-      </w:r>
-      <w:r>
-        <w:fldChar w:fldCharType="separate"/>
-      </w:r>
-      <w:r>
-        <w:rPr>
-          <w:noProof/>
-        </w:rPr>
-        <w:t>1</w:t>
-      </w:r>
-      <w:r>
-        <w:rPr>
-          <w:noProof/>
-        </w:rPr>
-        <w:fldChar w:fldCharType="end"/>
-      </w:r>
+      <w:fldSimple w:instr=" SEQ Tabel \* ARABIC ">
+        <w:r>
+          <w:rPr>
+            <w:noProof/>
+          </w:rPr>
+          <w:t>1</w:t>
+        </w:r>
+      </w:fldSimple>
       <w:r>
         <w:t>: Django versie tijdlijn</w:t>
       </w:r>
@@ -12631,15 +12522,15 @@
           </w:r>
         </w:sdtContent>
       </w:sdt>
-      <w:bookmarkEnd w:id="35"/>
-      <w:bookmarkEnd w:id="36"/>
+      <w:bookmarkEnd w:id="24"/>
+      <w:bookmarkEnd w:id="25"/>
     </w:p>
     <w:p>
       <w:pPr>
         <w:pStyle w:val="Heading2"/>
         <w:ind w:firstLine="360"/>
       </w:pPr>
-      <w:bookmarkStart w:id="37" w:name="_Toc102341147"/>
+      <w:bookmarkStart w:id="26" w:name="_Toc102341147"/>
       <w:r>
         <w:lastRenderedPageBreak/>
         <w:t>2.</w:t>
@@ -12650,7 +12541,7 @@
       <w:r>
         <w:t>Django framework</w:t>
       </w:r>
-      <w:bookmarkEnd w:id="37"/>
+      <w:bookmarkEnd w:id="26"/>
     </w:p>
     <w:p>
       <w:r>
@@ -12960,31 +12851,18 @@
                                 <w:sz w:val="20"/>
                               </w:rPr>
                             </w:pPr>
-                            <w:bookmarkStart w:id="38" w:name="_Toc102227748"/>
+                            <w:bookmarkStart w:id="27" w:name="_Toc102227748"/>
                             <w:r>
                               <w:t xml:space="preserve">Figuur </w:t>
                             </w:r>
-                            <w:r>
-                              <w:fldChar w:fldCharType="begin"/>
-                            </w:r>
-                            <w:r>
-                              <w:instrText xml:space="preserve"> SEQ Figuur \* ARABIC </w:instrText>
-                            </w:r>
-                            <w:r>
-                              <w:fldChar w:fldCharType="separate"/>
-                            </w:r>
-                            <w:r>
-                              <w:rPr>
-                                <w:noProof/>
-                              </w:rPr>
-                              <w:t>5</w:t>
-                            </w:r>
-                            <w:r>
-                              <w:rPr>
-                                <w:noProof/>
-                              </w:rPr>
-                              <w:fldChar w:fldCharType="end"/>
-                            </w:r>
+                            <w:fldSimple w:instr=" SEQ Figuur \* ARABIC ">
+                              <w:r>
+                                <w:rPr>
+                                  <w:noProof/>
+                                </w:rPr>
+                                <w:t>5</w:t>
+                              </w:r>
+                            </w:fldSimple>
                             <w:r>
                               <w:t>: Django/Python logo</w:t>
                             </w:r>
@@ -13021,7 +12899,7 @@
                                 </w:r>
                               </w:sdtContent>
                             </w:sdt>
-                            <w:bookmarkEnd w:id="38"/>
+                            <w:bookmarkEnd w:id="27"/>
                           </w:p>
                         </w:txbxContent>
                       </wps:txbx>
@@ -13640,12 +13518,12 @@
           <w:numId w:val="28"/>
         </w:numPr>
       </w:pPr>
-      <w:bookmarkStart w:id="40" w:name="_Toc102341148"/>
+      <w:bookmarkStart w:id="28" w:name="_Toc102341148"/>
       <w:r>
         <w:lastRenderedPageBreak/>
         <w:t>Voor- en nadelen Django framework</w:t>
       </w:r>
-      <w:bookmarkEnd w:id="40"/>
+      <w:bookmarkEnd w:id="28"/>
     </w:p>
     <w:p>
       <w:pPr>
@@ -14133,14 +14011,12 @@
         </w:rPr>
         <w:t xml:space="preserve">Django is het </w:t>
       </w:r>
-      <w:proofErr w:type="spellStart"/>
       <w:r>
         <w:rPr>
           <w:lang w:val="nl-NL"/>
         </w:rPr>
         <w:t>framework</w:t>
       </w:r>
-      <w:proofErr w:type="spellEnd"/>
       <w:r>
         <w:rPr>
           <w:lang w:val="en-BE"/>
@@ -14163,56 +14039,26 @@
         <w:rPr>
           <w:lang w:val="nl-NL"/>
         </w:rPr>
-        <w:t xml:space="preserve">om toe te voegen aan dit reeds fantastisch </w:t>
-      </w:r>
-      <w:proofErr w:type="spellStart"/>
+        <w:t>om toe te voegen aan dit reeds fantastisch framework.</w:t>
+      </w:r>
       <w:r>
         <w:rPr>
           <w:lang w:val="nl-NL"/>
         </w:rPr>
-        <w:t>framework</w:t>
-      </w:r>
-      <w:proofErr w:type="spellEnd"/>
+        <w:t xml:space="preserve"> </w:t>
+      </w:r>
       <w:r>
         <w:rPr>
           <w:lang w:val="nl-NL"/>
         </w:rPr>
-        <w:t>.</w:t>
+        <w:t xml:space="preserve">Dit framework is geschikt voor beginners als voor ervaren ontwikkelaars en kan iedereen zijn </w:t>
       </w:r>
       <w:r>
         <w:rPr>
           <w:lang w:val="nl-NL"/>
         </w:rPr>
-        <w:t xml:space="preserve"> </w:t>
-      </w:r>
-      <w:r>
-        <w:rPr>
-          <w:lang w:val="nl-NL"/>
-        </w:rPr>
-        <w:t xml:space="preserve">Dit </w:t>
-      </w:r>
-      <w:proofErr w:type="spellStart"/>
-      <w:r>
-        <w:rPr>
-          <w:lang w:val="nl-NL"/>
-        </w:rPr>
-        <w:t>framework</w:t>
-      </w:r>
-      <w:proofErr w:type="spellEnd"/>
-      <w:r>
-        <w:rPr>
-          <w:lang w:val="nl-NL"/>
-        </w:rPr>
-        <w:t xml:space="preserve"> is geschikt voor beginners als voor ervaren ontwikkelaars en kan iedereen zijn </w:t>
-      </w:r>
-      <w:proofErr w:type="spellStart"/>
-      <w:r>
-        <w:rPr>
-          <w:lang w:val="nl-NL"/>
-        </w:rPr>
         <w:t>webontwikkeling</w:t>
       </w:r>
-      <w:proofErr w:type="spellEnd"/>
       <w:r>
         <w:rPr>
           <w:lang w:val="nl-NL"/>
@@ -14233,14 +14079,14 @@
       <w:pPr>
         <w:pStyle w:val="Heading1"/>
       </w:pPr>
-      <w:bookmarkStart w:id="41" w:name="_Toc102341149"/>
+      <w:bookmarkStart w:id="29" w:name="_Toc102341149"/>
       <w:r>
         <w:t xml:space="preserve">3 </w:t>
       </w:r>
       <w:r>
         <w:t>Django alternatieven</w:t>
       </w:r>
-      <w:bookmarkEnd w:id="41"/>
+      <w:bookmarkEnd w:id="29"/>
     </w:p>
     <w:p>
       <w:r>
@@ -14396,11 +14242,11 @@
         <w:pStyle w:val="Heading2"/>
         <w:ind w:firstLine="360"/>
       </w:pPr>
-      <w:bookmarkStart w:id="42" w:name="_Toc102341150"/>
+      <w:bookmarkStart w:id="30" w:name="_Toc102341150"/>
       <w:r>
         <w:t>3.1 Flask</w:t>
       </w:r>
-      <w:bookmarkEnd w:id="42"/>
+      <w:bookmarkEnd w:id="30"/>
     </w:p>
     <w:p>
       <w:r>
@@ -14451,31 +14297,18 @@
                                 <w:sz w:val="20"/>
                               </w:rPr>
                             </w:pPr>
-                            <w:bookmarkStart w:id="43" w:name="_Toc102227749"/>
+                            <w:bookmarkStart w:id="31" w:name="_Toc102227749"/>
                             <w:r>
                               <w:t xml:space="preserve">Figuur </w:t>
                             </w:r>
-                            <w:r>
-                              <w:fldChar w:fldCharType="begin"/>
-                            </w:r>
-                            <w:r>
-                              <w:instrText xml:space="preserve"> SEQ Figuur \* ARABIC </w:instrText>
-                            </w:r>
-                            <w:r>
-                              <w:fldChar w:fldCharType="separate"/>
-                            </w:r>
-                            <w:r>
-                              <w:rPr>
-                                <w:noProof/>
-                              </w:rPr>
-                              <w:t>6</w:t>
-                            </w:r>
-                            <w:r>
-                              <w:rPr>
-                                <w:noProof/>
-                              </w:rPr>
-                              <w:fldChar w:fldCharType="end"/>
-                            </w:r>
+                            <w:fldSimple w:instr=" SEQ Figuur \* ARABIC ">
+                              <w:r>
+                                <w:rPr>
+                                  <w:noProof/>
+                                </w:rPr>
+                                <w:t>6</w:t>
+                              </w:r>
+                            </w:fldSimple>
                             <w:r>
                               <w:t>: Flask logo</w:t>
                             </w:r>
@@ -14512,7 +14345,7 @@
                                 </w:r>
                               </w:sdtContent>
                             </w:sdt>
-                            <w:bookmarkEnd w:id="43"/>
+                            <w:bookmarkEnd w:id="31"/>
                           </w:p>
                         </w:txbxContent>
                       </wps:txbx>
@@ -14732,12 +14565,12 @@
         <w:pStyle w:val="Heading2"/>
         <w:ind w:firstLine="360"/>
       </w:pPr>
-      <w:bookmarkStart w:id="45" w:name="_Toc102341151"/>
+      <w:bookmarkStart w:id="32" w:name="_Toc102341151"/>
       <w:r>
         <w:lastRenderedPageBreak/>
         <w:t>3.2 Web2py</w:t>
       </w:r>
-      <w:bookmarkEnd w:id="45"/>
+      <w:bookmarkEnd w:id="32"/>
     </w:p>
     <w:p>
       <w:r>
@@ -14833,31 +14666,18 @@
                                 <w:sz w:val="20"/>
                               </w:rPr>
                             </w:pPr>
-                            <w:bookmarkStart w:id="46" w:name="_Toc102227750"/>
+                            <w:bookmarkStart w:id="33" w:name="_Toc102227750"/>
                             <w:r>
                               <w:t xml:space="preserve">Figuur </w:t>
                             </w:r>
-                            <w:r>
-                              <w:fldChar w:fldCharType="begin"/>
-                            </w:r>
-                            <w:r>
-                              <w:instrText xml:space="preserve"> SEQ Figuur \* ARABIC </w:instrText>
-                            </w:r>
-                            <w:r>
-                              <w:fldChar w:fldCharType="separate"/>
-                            </w:r>
-                            <w:r>
-                              <w:rPr>
-                                <w:noProof/>
-                              </w:rPr>
-                              <w:t>7</w:t>
-                            </w:r>
-                            <w:r>
-                              <w:rPr>
-                                <w:noProof/>
-                              </w:rPr>
-                              <w:fldChar w:fldCharType="end"/>
-                            </w:r>
+                            <w:fldSimple w:instr=" SEQ Figuur \* ARABIC ">
+                              <w:r>
+                                <w:rPr>
+                                  <w:noProof/>
+                                </w:rPr>
+                                <w:t>7</w:t>
+                              </w:r>
+                            </w:fldSimple>
                             <w:r>
                               <w:t>:</w:t>
                             </w:r>
@@ -14897,7 +14717,7 @@
                                 </w:r>
                               </w:sdtContent>
                             </w:sdt>
-                            <w:bookmarkEnd w:id="46"/>
+                            <w:bookmarkEnd w:id="33"/>
                           </w:p>
                         </w:txbxContent>
                       </wps:txbx>
@@ -15065,7 +14885,7 @@
         <w:pStyle w:val="Heading2"/>
         <w:ind w:firstLine="360"/>
       </w:pPr>
-      <w:bookmarkStart w:id="48" w:name="_Toc102341152"/>
+      <w:bookmarkStart w:id="34" w:name="_Toc102341152"/>
       <w:r>
         <w:t>3</w:t>
       </w:r>
@@ -15081,7 +14901,7 @@
       <w:r>
         <w:t>CherryPy</w:t>
       </w:r>
-      <w:bookmarkEnd w:id="48"/>
+      <w:bookmarkEnd w:id="34"/>
     </w:p>
     <w:p>
       <w:r>
@@ -15281,27 +15101,14 @@
                             <w:r>
                               <w:t xml:space="preserve">Figuur </w:t>
                             </w:r>
-                            <w:r>
-                              <w:fldChar w:fldCharType="begin"/>
-                            </w:r>
-                            <w:r>
-                              <w:instrText xml:space="preserve"> SEQ Figuur \* ARABIC </w:instrText>
-                            </w:r>
-                            <w:r>
-                              <w:fldChar w:fldCharType="separate"/>
-                            </w:r>
-                            <w:r>
-                              <w:rPr>
-                                <w:noProof/>
-                              </w:rPr>
-                              <w:t>8</w:t>
-                            </w:r>
-                            <w:r>
-                              <w:rPr>
-                                <w:noProof/>
-                              </w:rPr>
-                              <w:fldChar w:fldCharType="end"/>
-                            </w:r>
+                            <w:fldSimple w:instr=" SEQ Figuur \* ARABIC ">
+                              <w:r>
+                                <w:rPr>
+                                  <w:noProof/>
+                                </w:rPr>
+                                <w:t>8</w:t>
+                              </w:r>
+                            </w:fldSimple>
                             <w:r>
                               <w:t>: CherryPy voorbeeld code</w:t>
                             </w:r>
@@ -15509,14 +15316,14 @@
       <w:pPr>
         <w:pStyle w:val="Heading1"/>
       </w:pPr>
-      <w:bookmarkStart w:id="49" w:name="_Toc102341153"/>
+      <w:bookmarkStart w:id="35" w:name="_Toc102341153"/>
       <w:r>
         <w:t xml:space="preserve">4 </w:t>
       </w:r>
       <w:r>
         <w:t>Conclusie framework verschillen</w:t>
       </w:r>
-      <w:bookmarkEnd w:id="49"/>
+      <w:bookmarkEnd w:id="35"/>
     </w:p>
     <w:p>
       <w:pPr>
@@ -15524,7 +15331,7 @@
           <w:lang w:val="en-BE"/>
         </w:rPr>
       </w:pPr>
-      <w:bookmarkStart w:id="50" w:name="_Toc102341154"/>
+      <w:bookmarkStart w:id="36" w:name="_Toc102341154"/>
       <w:r>
         <w:t xml:space="preserve">In onderstaande tabellen wordt een overzicht gecreëerd van de voor- en nadelen van elk opgesomd framework in voorgaand hoofdstuk. Hoe dan ook als er wordt vergeleken is </w:t>
       </w:r>
@@ -15594,14 +15401,12 @@
         </w:rPr>
         <w:t xml:space="preserve">, zoals Flask, CherryPy, </w:t>
       </w:r>
-      <w:proofErr w:type="spellStart"/>
       <w:r>
         <w:rPr>
           <w:lang w:val="nl-NL"/>
         </w:rPr>
         <w:t>etc</w:t>
       </w:r>
-      <w:proofErr w:type="spellEnd"/>
       <w:r>
         <w:rPr>
           <w:lang w:val="en-BE"/>
@@ -15612,21 +15417,7 @@
         <w:rPr>
           <w:lang w:val="nl-NL"/>
         </w:rPr>
-        <w:t xml:space="preserve"> Daarnaast zijn er nog enkele niet-Python </w:t>
-      </w:r>
-      <w:proofErr w:type="spellStart"/>
-      <w:r>
-        <w:rPr>
-          <w:lang w:val="nl-NL"/>
-        </w:rPr>
-        <w:t>frameworks</w:t>
-      </w:r>
-      <w:proofErr w:type="spellEnd"/>
-      <w:r>
-        <w:rPr>
-          <w:lang w:val="nl-NL"/>
-        </w:rPr>
-        <w:t xml:space="preserve"> zoals </w:t>
+        <w:t xml:space="preserve"> Daarnaast zijn er nog enkele niet-Python frameworks zoals </w:t>
       </w:r>
       <w:r>
         <w:rPr>
@@ -15703,7 +15494,7 @@
       <w:r>
         <w:t>Flask framework</w:t>
       </w:r>
-      <w:bookmarkEnd w:id="50"/>
+      <w:bookmarkEnd w:id="36"/>
     </w:p>
     <w:p/>
     <w:p>
@@ -15714,11 +15505,11 @@
           <w:numId w:val="35"/>
         </w:numPr>
       </w:pPr>
-      <w:bookmarkStart w:id="51" w:name="_Toc102341155"/>
+      <w:bookmarkStart w:id="37" w:name="_Toc102341155"/>
       <w:r>
         <w:t>Voor- en nadelen Web2py</w:t>
       </w:r>
-      <w:bookmarkEnd w:id="51"/>
+      <w:bookmarkEnd w:id="37"/>
     </w:p>
     <w:p/>
     <w:p/>
@@ -15739,7 +15530,7 @@
       <w:pPr>
         <w:pStyle w:val="Heading1"/>
       </w:pPr>
-      <w:bookmarkStart w:id="52" w:name="_Toc102341156"/>
+      <w:bookmarkStart w:id="38" w:name="_Toc102341156"/>
       <w:r>
         <w:t xml:space="preserve">5 </w:t>
       </w:r>
@@ -15752,7 +15543,7 @@
       <w:r>
         <w:t>anager</w:t>
       </w:r>
-      <w:bookmarkEnd w:id="52"/>
+      <w:bookmarkEnd w:id="38"/>
     </w:p>
     <w:p>
       <w:r>
@@ -15826,11 +15617,11 @@
         <w:pStyle w:val="Heading2"/>
         <w:ind w:firstLine="708"/>
       </w:pPr>
-      <w:bookmarkStart w:id="53" w:name="_Toc102341157"/>
+      <w:bookmarkStart w:id="39" w:name="_Toc102341157"/>
       <w:r>
         <w:t>5.1 Zero Touch provisioning</w:t>
       </w:r>
-      <w:bookmarkEnd w:id="53"/>
+      <w:bookmarkEnd w:id="39"/>
     </w:p>
     <w:p>
       <w:r>
@@ -16002,19 +15793,11 @@
                                 <w:lang w:val="en-US"/>
                               </w:rPr>
                             </w:pPr>
-                            <w:proofErr w:type="spellStart"/>
                             <w:r>
                               <w:rPr>
                                 <w:lang w:val="en-US"/>
                               </w:rPr>
-                              <w:t>Figuur</w:t>
-                            </w:r>
-                            <w:proofErr w:type="spellEnd"/>
-                            <w:r>
-                              <w:rPr>
-                                <w:lang w:val="en-US"/>
-                              </w:rPr>
-                              <w:t xml:space="preserve"> </w:t>
+                              <w:t xml:space="preserve">Figuur </w:t>
                             </w:r>
                             <w:r>
                               <w:fldChar w:fldCharType="begin"/>
@@ -16042,21 +15825,7 @@
                               <w:rPr>
                                 <w:lang w:val="en-US"/>
                               </w:rPr>
-                              <w:t>: Zero touch provisioning (</w:t>
-                            </w:r>
-                            <w:proofErr w:type="spellStart"/>
-                            <w:r>
-                              <w:rPr>
-                                <w:lang w:val="en-US"/>
-                              </w:rPr>
-                              <w:t>FortiManager</w:t>
-                            </w:r>
-                            <w:proofErr w:type="spellEnd"/>
-                            <w:r>
-                              <w:rPr>
-                                <w:lang w:val="en-US"/>
-                              </w:rPr>
-                              <w:t>)</w:t>
+                              <w:t>: Zero touch provisioning (FortiManager)</w:t>
                             </w:r>
                             <w:sdt>
                               <w:sdtPr>
@@ -16307,24 +16076,15 @@
           <w:lang w:val="en-US"/>
         </w:rPr>
       </w:pPr>
-      <w:bookmarkStart w:id="54" w:name="_Toc102341158"/>
+      <w:bookmarkStart w:id="40" w:name="_Toc102341158"/>
       <w:r>
         <w:rPr>
           <w:color w:val="FF0000"/>
           <w:lang w:val="en-US"/>
         </w:rPr>
-        <w:t xml:space="preserve">5.2 Network </w:t>
-      </w:r>
-      <w:proofErr w:type="spellStart"/>
-      <w:r>
-        <w:rPr>
-          <w:color w:val="FF0000"/>
-          <w:lang w:val="en-US"/>
-        </w:rPr>
-        <w:t>automatisatie</w:t>
-      </w:r>
-      <w:bookmarkEnd w:id="54"/>
-      <w:proofErr w:type="spellEnd"/>
+        <w:t>5.2 Network automatisatie</w:t>
+      </w:r>
+      <w:bookmarkEnd w:id="40"/>
     </w:p>
     <w:p>
       <w:pPr>
@@ -16360,7 +16120,7 @@
           <w:lang w:val="en-US"/>
         </w:rPr>
       </w:pPr>
-      <w:bookmarkStart w:id="55" w:name="_Toc102341159"/>
+      <w:bookmarkStart w:id="41" w:name="_Toc102341159"/>
       <w:r>
         <w:rPr>
           <w:color w:val="FF0000"/>
@@ -16368,7 +16128,7 @@
         </w:rPr>
         <w:t>5.3 Central management</w:t>
       </w:r>
-      <w:bookmarkEnd w:id="55"/>
+      <w:bookmarkEnd w:id="41"/>
     </w:p>
     <w:p>
       <w:pPr>
@@ -16416,7 +16176,7 @@
           <w:lang w:val="en-US"/>
         </w:rPr>
       </w:pPr>
-      <w:bookmarkStart w:id="56" w:name="_Toc102341160"/>
+      <w:bookmarkStart w:id="42" w:name="_Toc102341160"/>
       <w:r>
         <w:rPr>
           <w:lang w:val="en-US"/>
@@ -16429,7 +16189,7 @@
         </w:rPr>
         <w:t>Front-end frameworks</w:t>
       </w:r>
-      <w:bookmarkEnd w:id="56"/>
+      <w:bookmarkEnd w:id="42"/>
     </w:p>
     <w:p>
       <w:pPr>
@@ -16538,7 +16298,7 @@
       <w:pPr>
         <w:pStyle w:val="Heading1"/>
       </w:pPr>
-      <w:bookmarkStart w:id="57" w:name="_Toc102341161"/>
+      <w:bookmarkStart w:id="43" w:name="_Toc102341161"/>
       <w:r>
         <w:lastRenderedPageBreak/>
         <w:t>7</w:t>
@@ -16549,7 +16309,7 @@
       <w:r>
         <w:t>Ansible</w:t>
       </w:r>
-      <w:bookmarkEnd w:id="57"/>
+      <w:bookmarkEnd w:id="43"/>
     </w:p>
     <w:p>
       <w:r>
@@ -16651,31 +16411,18 @@
                                 <w:lang w:val="en-GB"/>
                               </w:rPr>
                             </w:pPr>
-                            <w:bookmarkStart w:id="58" w:name="_Toc102227752"/>
+                            <w:bookmarkStart w:id="44" w:name="_Toc102227752"/>
                             <w:r>
                               <w:t xml:space="preserve">Figuur </w:t>
                             </w:r>
-                            <w:r>
-                              <w:fldChar w:fldCharType="begin"/>
-                            </w:r>
-                            <w:r>
-                              <w:instrText xml:space="preserve"> SEQ Figuur \* ARABIC </w:instrText>
-                            </w:r>
-                            <w:r>
-                              <w:fldChar w:fldCharType="separate"/>
-                            </w:r>
-                            <w:r>
-                              <w:rPr>
-                                <w:noProof/>
-                              </w:rPr>
-                              <w:t>10</w:t>
-                            </w:r>
-                            <w:r>
-                              <w:rPr>
-                                <w:noProof/>
-                              </w:rPr>
-                              <w:fldChar w:fldCharType="end"/>
-                            </w:r>
+                            <w:fldSimple w:instr=" SEQ Figuur \* ARABIC ">
+                              <w:r>
+                                <w:rPr>
+                                  <w:noProof/>
+                                </w:rPr>
+                                <w:t>10</w:t>
+                              </w:r>
+                            </w:fldSimple>
                             <w:r>
                               <w:t>: Ansible stage levenscyclus</w:t>
                             </w:r>
@@ -16712,7 +16459,7 @@
                                 </w:r>
                               </w:sdtContent>
                             </w:sdt>
-                            <w:bookmarkEnd w:id="58"/>
+                            <w:bookmarkEnd w:id="44"/>
                           </w:p>
                         </w:txbxContent>
                       </wps:txbx>
@@ -16887,7 +16634,7 @@
         <w:pStyle w:val="Heading2"/>
         <w:ind w:firstLine="708"/>
       </w:pPr>
-      <w:bookmarkStart w:id="60" w:name="_Toc102341162"/>
+      <w:bookmarkStart w:id="45" w:name="_Toc102341162"/>
       <w:r>
         <w:t>7</w:t>
       </w:r>
@@ -16903,14 +16650,14 @@
       <w:r>
         <w:t>nsible toepassingen</w:t>
       </w:r>
-      <w:bookmarkEnd w:id="60"/>
+      <w:bookmarkEnd w:id="45"/>
     </w:p>
     <w:p>
       <w:pPr>
         <w:pStyle w:val="Heading3"/>
         <w:ind w:firstLine="708"/>
       </w:pPr>
-      <w:bookmarkStart w:id="61" w:name="_Toc102341163"/>
+      <w:bookmarkStart w:id="46" w:name="_Toc102341163"/>
       <w:r>
         <w:t>7</w:t>
       </w:r>
@@ -16920,7 +16667,7 @@
       <w:r>
         <w:t xml:space="preserve"> Provisioning</w:t>
       </w:r>
-      <w:bookmarkEnd w:id="61"/>
+      <w:bookmarkEnd w:id="46"/>
     </w:p>
     <w:p>
       <w:r>
@@ -17086,7 +16833,7 @@
         <w:pStyle w:val="Heading3"/>
         <w:ind w:firstLine="708"/>
       </w:pPr>
-      <w:bookmarkStart w:id="62" w:name="_Toc102341164"/>
+      <w:bookmarkStart w:id="47" w:name="_Toc102341164"/>
       <w:r>
         <w:lastRenderedPageBreak/>
         <w:t>7</w:t>
@@ -17097,7 +16844,7 @@
       <w:r>
         <w:t xml:space="preserve"> Configuratie management</w:t>
       </w:r>
-      <w:bookmarkEnd w:id="62"/>
+      <w:bookmarkEnd w:id="47"/>
     </w:p>
     <w:p>
       <w:r>
@@ -17158,7 +16905,7 @@
         <w:pStyle w:val="Heading3"/>
         <w:ind w:firstLine="708"/>
       </w:pPr>
-      <w:bookmarkStart w:id="63" w:name="_Toc102341165"/>
+      <w:bookmarkStart w:id="48" w:name="_Toc102341165"/>
       <w:r>
         <w:t>7</w:t>
       </w:r>
@@ -17177,7 +16924,7 @@
       <w:r>
         <w:t xml:space="preserve"> deployment</w:t>
       </w:r>
-      <w:bookmarkEnd w:id="63"/>
+      <w:bookmarkEnd w:id="48"/>
     </w:p>
     <w:p>
       <w:r>
@@ -17389,33 +17136,20 @@
                                 <w:lang w:val="en-GB"/>
                               </w:rPr>
                             </w:pPr>
-                            <w:bookmarkStart w:id="64" w:name="_Ref99127305"/>
-                            <w:bookmarkStart w:id="65" w:name="_Toc102227753"/>
+                            <w:bookmarkStart w:id="49" w:name="_Ref99127305"/>
+                            <w:bookmarkStart w:id="50" w:name="_Toc102227753"/>
                             <w:r>
                               <w:t xml:space="preserve">Figuur </w:t>
                             </w:r>
-                            <w:r>
-                              <w:fldChar w:fldCharType="begin"/>
-                            </w:r>
-                            <w:r>
-                              <w:instrText xml:space="preserve"> SEQ Figuur \* ARABIC </w:instrText>
-                            </w:r>
-                            <w:r>
-                              <w:fldChar w:fldCharType="separate"/>
-                            </w:r>
-                            <w:r>
-                              <w:rPr>
-                                <w:noProof/>
-                              </w:rPr>
-                              <w:t>11</w:t>
-                            </w:r>
-                            <w:r>
-                              <w:rPr>
-                                <w:noProof/>
-                              </w:rPr>
-                              <w:fldChar w:fldCharType="end"/>
-                            </w:r>
-                            <w:bookmarkEnd w:id="64"/>
+                            <w:fldSimple w:instr=" SEQ Figuur \* ARABIC ">
+                              <w:r>
+                                <w:rPr>
+                                  <w:noProof/>
+                                </w:rPr>
+                                <w:t>11</w:t>
+                              </w:r>
+                            </w:fldSimple>
+                            <w:bookmarkEnd w:id="49"/>
                             <w:r>
                               <w:t xml:space="preserve">: </w:t>
                             </w:r>
@@ -17461,7 +17195,7 @@
                                 </w:r>
                               </w:sdtContent>
                             </w:sdt>
-                            <w:bookmarkEnd w:id="65"/>
+                            <w:bookmarkEnd w:id="50"/>
                           </w:p>
                         </w:txbxContent>
                       </wps:txbx>
@@ -17871,7 +17605,7 @@
         <w:pStyle w:val="Heading2"/>
         <w:ind w:firstLine="360"/>
       </w:pPr>
-      <w:bookmarkStart w:id="68" w:name="_Toc102341166"/>
+      <w:bookmarkStart w:id="51" w:name="_Toc102341166"/>
       <w:r>
         <w:t>7</w:t>
       </w:r>
@@ -17881,7 +17615,7 @@
       <w:r>
         <w:t>Continue levering</w:t>
       </w:r>
-      <w:bookmarkEnd w:id="68"/>
+      <w:bookmarkEnd w:id="51"/>
     </w:p>
     <w:p>
       <w:r>
@@ -18174,7 +17908,7 @@
         <w:pStyle w:val="Heading2"/>
         <w:ind w:firstLine="360"/>
       </w:pPr>
-      <w:bookmarkStart w:id="69" w:name="_Toc102341167"/>
+      <w:bookmarkStart w:id="52" w:name="_Toc102341167"/>
       <w:r>
         <w:t>7</w:t>
       </w:r>
@@ -18184,7 +17918,7 @@
       <w:r>
         <w:t>Ansible</w:t>
       </w:r>
-      <w:bookmarkEnd w:id="69"/>
+      <w:bookmarkEnd w:id="52"/>
     </w:p>
     <w:p>
       <w:r>
@@ -18219,7 +17953,7 @@
       <w:pPr>
         <w:pStyle w:val="Heading1"/>
       </w:pPr>
-      <w:bookmarkStart w:id="70" w:name="_Toc102341168"/>
+      <w:bookmarkStart w:id="53" w:name="_Toc102341168"/>
       <w:r>
         <w:lastRenderedPageBreak/>
         <w:t>8</w:t>
@@ -18480,7 +18214,7 @@
       <w:r>
         <w:t>Praktische uitwerking</w:t>
       </w:r>
-      <w:bookmarkEnd w:id="70"/>
+      <w:bookmarkEnd w:id="53"/>
     </w:p>
     <w:p>
       <w:r>
@@ -18492,7 +18226,7 @@
       <w:pPr>
         <w:pStyle w:val="Heading1"/>
       </w:pPr>
-      <w:bookmarkStart w:id="71" w:name="_Toc102341169"/>
+      <w:bookmarkStart w:id="54" w:name="_Toc102341169"/>
       <w:r>
         <w:t>10</w:t>
       </w:r>
@@ -18505,7 +18239,7 @@
       <w:r>
         <w:t>osting</w:t>
       </w:r>
-      <w:bookmarkEnd w:id="71"/>
+      <w:bookmarkEnd w:id="54"/>
     </w:p>
     <w:p>
       <w:r>
@@ -18565,7 +18299,7 @@
       <w:pPr>
         <w:pStyle w:val="Heading1"/>
       </w:pPr>
-      <w:bookmarkStart w:id="72" w:name="_Toc102341170"/>
+      <w:bookmarkStart w:id="55" w:name="_Toc102341170"/>
       <w:r>
         <w:lastRenderedPageBreak/>
         <w:t>1</w:t>
@@ -18579,7 +18313,7 @@
       <w:r>
         <w:t>Handleiding</w:t>
       </w:r>
-      <w:bookmarkEnd w:id="72"/>
+      <w:bookmarkEnd w:id="55"/>
     </w:p>
     <w:p>
       <w:r>
@@ -18614,12 +18348,12 @@
       <w:pPr>
         <w:pStyle w:val="Heading1"/>
       </w:pPr>
-      <w:bookmarkStart w:id="73" w:name="_Toc102341171"/>
+      <w:bookmarkStart w:id="56" w:name="_Toc102341171"/>
       <w:r>
         <w:lastRenderedPageBreak/>
         <w:t>Conclusie</w:t>
       </w:r>
-      <w:bookmarkEnd w:id="73"/>
+      <w:bookmarkEnd w:id="56"/>
     </w:p>
     <w:p>
       <w:r>
@@ -18689,12 +18423,12 @@
       <w:pPr>
         <w:pStyle w:val="Heading1"/>
       </w:pPr>
-      <w:bookmarkStart w:id="74" w:name="_Toc102341172"/>
+      <w:bookmarkStart w:id="57" w:name="_Toc102341172"/>
       <w:r>
         <w:lastRenderedPageBreak/>
         <w:t>Nawoord</w:t>
       </w:r>
-      <w:bookmarkEnd w:id="74"/>
+      <w:bookmarkEnd w:id="57"/>
     </w:p>
     <w:p>
       <w:r>
@@ -18752,7 +18486,7 @@
         <w:br w:type="page"/>
       </w:r>
     </w:p>
-    <w:bookmarkStart w:id="75" w:name="_Toc102341173" w:displacedByCustomXml="next"/>
+    <w:bookmarkStart w:id="58" w:name="_Toc102341173" w:displacedByCustomXml="next"/>
     <w:sdt>
       <w:sdtPr>
         <w:rPr>
@@ -18781,7 +18515,7 @@
           <w:r>
             <w:t>Literatuurlijst</w:t>
           </w:r>
-          <w:bookmarkEnd w:id="75"/>
+          <w:bookmarkEnd w:id="58"/>
         </w:p>
         <w:sdt>
           <w:sdtPr>
@@ -19717,14 +19451,14 @@
       <w:pPr>
         <w:pStyle w:val="Heading1"/>
       </w:pPr>
-      <w:bookmarkStart w:id="76" w:name="_Toc102341174"/>
+      <w:bookmarkStart w:id="59" w:name="_Toc102341174"/>
       <w:r>
         <w:t>Bijlagen</w:t>
       </w:r>
       <w:r>
         <w:t>overzicht</w:t>
       </w:r>
-      <w:bookmarkEnd w:id="76"/>
+      <w:bookmarkEnd w:id="59"/>
     </w:p>
     <w:p>
       <w:r>
@@ -19753,7 +19487,7 @@
       <w:pPr>
         <w:pStyle w:val="Heading2"/>
       </w:pPr>
-      <w:bookmarkStart w:id="77" w:name="_Toc102341175"/>
+      <w:bookmarkStart w:id="60" w:name="_Toc102341175"/>
       <w:r>
         <w:rPr>
           <w:noProof/>
@@ -19825,13 +19559,13 @@
       <w:r>
         <w:t>Bijlage 1: Platform flowchart</w:t>
       </w:r>
-      <w:bookmarkEnd w:id="77"/>
+      <w:bookmarkEnd w:id="60"/>
     </w:p>
     <w:p>
       <w:pPr>
         <w:pStyle w:val="Heading2"/>
       </w:pPr>
-      <w:bookmarkStart w:id="78" w:name="_Toc102341176"/>
+      <w:bookmarkStart w:id="61" w:name="_Toc102341176"/>
       <w:r>
         <w:rPr>
           <w:noProof/>
@@ -19903,7 +19637,7 @@
       <w:r>
         <w:t>Bijlage 2: Relatie diagram</w:t>
       </w:r>
-      <w:bookmarkEnd w:id="78"/>
+      <w:bookmarkEnd w:id="61"/>
     </w:p>
     <w:sectPr>
       <w:headerReference w:type="default" r:id="rId43"/>

</xml_diff>